<commit_message>
ADD: Scematics of simulation
</commit_message>
<xml_diff>
--- a/Zusammenfassung_Handlungsplan.docx
+++ b/Zusammenfassung_Handlungsplan.docx
@@ -34,6 +34,36 @@
       <w:r>
         <w:t xml:space="preserve"> Die Wahl des Getreides hängt von der Whiskyart ab:</w:t>
       </w:r>
+      <w:r>
+        <w:t xml:space="preserve"> (Hefe,</w:t>
+      </w:r>
+      <w:r>
+        <w:t xml:space="preserve"> Getreide (</w:t>
+      </w:r>
+      <w:proofErr w:type="spellStart"/>
+      <w:proofErr w:type="gramStart"/>
+      <w:r>
+        <w:t>Molted</w:t>
+      </w:r>
+      <w:proofErr w:type="spellEnd"/>
+      <w:r>
+        <w:t>(</w:t>
+      </w:r>
+      <w:proofErr w:type="spellStart"/>
+      <w:proofErr w:type="gramEnd"/>
+      <w:r>
+        <w:t>ger</w:t>
+      </w:r>
+      <w:proofErr w:type="spellEnd"/>
+      <w:r>
+        <w:t xml:space="preserve"> gemausert</w:t>
+      </w:r>
+      <w:r>
+        <w:t>)</w:t>
+      </w:r>
+      <w:r>
+        <w:t xml:space="preserve"> und Wasser</w:t>
+      </w:r>
     </w:p>
     <w:p>
       <w:pPr>
@@ -42,15 +72,223 @@
           <w:numId w:val="1"/>
         </w:numPr>
       </w:pPr>
-      <w:r>
-        <w:rPr>
-          <w:b/>
-          <w:bCs/>
-        </w:rPr>
-        <w:t>Malted Barley (gemälzte Gerste):</w:t>
+      <w:proofErr w:type="spellStart"/>
+      <w:r>
+        <w:rPr>
+          <w:b/>
+          <w:bCs/>
+        </w:rPr>
+        <w:t>Malted</w:t>
+      </w:r>
+      <w:proofErr w:type="spellEnd"/>
+      <w:r>
+        <w:rPr>
+          <w:b/>
+          <w:bCs/>
+        </w:rPr>
+        <w:t xml:space="preserve"> Barley (gemälzte Gerste):</w:t>
       </w:r>
       <w:r>
         <w:t xml:space="preserve"> Für Single Malt Whisky.</w:t>
+      </w:r>
+      <w:r>
+        <w:t xml:space="preserve"> </w:t>
+      </w:r>
+      <w:proofErr w:type="spellStart"/>
+      <w:r>
+        <w:rPr>
+          <w:b/>
+          <w:bCs/>
+        </w:rPr>
+        <w:t>Malted</w:t>
+      </w:r>
+      <w:proofErr w:type="spellEnd"/>
+      <w:r>
+        <w:rPr>
+          <w:b/>
+          <w:bCs/>
+        </w:rPr>
+        <w:t xml:space="preserve"> Barley</w:t>
+      </w:r>
+      <w:r>
+        <w:t xml:space="preserve"> (gemälzte Gerste) ist Gerste, die speziell verarbeitet wurde, um ihre Stärke in vergärbare Zucker umzuwandeln. Diese Zucker sind entscheidend für die Gärung, bei der Alkohol entsteht. </w:t>
+      </w:r>
+      <w:proofErr w:type="spellStart"/>
+      <w:r>
+        <w:t>Malted</w:t>
+      </w:r>
+      <w:proofErr w:type="spellEnd"/>
+      <w:r>
+        <w:t xml:space="preserve"> Barley ist ein Hauptbestandteil vieler Whiskys, insbesondere von </w:t>
+      </w:r>
+      <w:r>
+        <w:rPr>
+          <w:b/>
+          <w:bCs/>
+        </w:rPr>
+        <w:t>Single Malt Whisky</w:t>
+      </w:r>
+      <w:r>
+        <w:t xml:space="preserve">, der ausschließlich aus gemälzter Gerste hergestellt </w:t>
+      </w:r>
+      <w:proofErr w:type="gramStart"/>
+      <w:r>
+        <w:t>wird.</w:t>
+      </w:r>
+      <w:r>
+        <w:t>(</w:t>
+      </w:r>
+      <w:proofErr w:type="gramEnd"/>
+      <w:r>
+        <w:t>KEIMEN DER DE</w:t>
+      </w:r>
+      <w:r>
+        <w:t xml:space="preserve">S GETREIDES </w:t>
+      </w:r>
+      <w:r>
+        <w:t>´</w:t>
+      </w:r>
+    </w:p>
+    <w:p>
+      <w:pPr>
+        <w:pStyle w:val="Listenabsatz"/>
+        <w:numPr>
+          <w:ilvl w:val="2"/>
+          <w:numId w:val="1"/>
+        </w:numPr>
+      </w:pPr>
+      <w:r>
+        <w:rPr>
+          <w:b/>
+          <w:bCs/>
+        </w:rPr>
+        <w:t>Wasser 2-3x während des Keimens austauschen</w:t>
+      </w:r>
+    </w:p>
+    <w:p>
+      <w:pPr>
+        <w:pStyle w:val="Listenabsatz"/>
+        <w:numPr>
+          <w:ilvl w:val="2"/>
+          <w:numId w:val="1"/>
+        </w:numPr>
+      </w:pPr>
+      <w:r>
+        <w:rPr>
+          <w:b/>
+          <w:bCs/>
+        </w:rPr>
+        <w:t xml:space="preserve">Hinzufügen von </w:t>
+      </w:r>
+      <w:proofErr w:type="gramStart"/>
+      <w:r>
+        <w:rPr>
+          <w:b/>
+          <w:bCs/>
+        </w:rPr>
+        <w:t>Sauerstoff</w:t>
+      </w:r>
+      <w:proofErr w:type="gramEnd"/>
+      <w:r>
+        <w:rPr>
+          <w:b/>
+          <w:bCs/>
+        </w:rPr>
+        <w:t xml:space="preserve"> um Wasserabsorption zu erhöhen</w:t>
+      </w:r>
+    </w:p>
+    <w:p>
+      <w:pPr>
+        <w:pStyle w:val="Listenabsatz"/>
+        <w:numPr>
+          <w:ilvl w:val="2"/>
+          <w:numId w:val="1"/>
+        </w:numPr>
+      </w:pPr>
+      <w:r>
+        <w:rPr>
+          <w:b/>
+          <w:bCs/>
+        </w:rPr>
+        <w:t xml:space="preserve">Gleichmäßig </w:t>
+      </w:r>
+      <w:r>
+        <w:rPr>
+          <w:b/>
+          <w:bCs/>
+        </w:rPr>
+        <w:t xml:space="preserve">Auslegen und </w:t>
+      </w:r>
+      <w:proofErr w:type="spellStart"/>
+      <w:r>
+        <w:rPr>
+          <w:b/>
+          <w:bCs/>
+        </w:rPr>
+        <w:t>regemäßg</w:t>
+      </w:r>
+      <w:proofErr w:type="spellEnd"/>
+      <w:r>
+        <w:rPr>
+          <w:b/>
+          <w:bCs/>
+        </w:rPr>
+        <w:t xml:space="preserve"> wenden </w:t>
+      </w:r>
+      <w:proofErr w:type="gramStart"/>
+      <w:r>
+        <w:rPr>
+          <w:b/>
+          <w:bCs/>
+        </w:rPr>
+        <w:t xml:space="preserve">zum </w:t>
+      </w:r>
+      <w:r>
+        <w:rPr>
+          <w:b/>
+          <w:bCs/>
+        </w:rPr>
+        <w:t>abführen</w:t>
+      </w:r>
+      <w:proofErr w:type="gramEnd"/>
+      <w:r>
+        <w:rPr>
+          <w:b/>
+          <w:bCs/>
+        </w:rPr>
+        <w:t xml:space="preserve"> der Wärme normal mit rechen gemacht</w:t>
+      </w:r>
+    </w:p>
+    <w:p>
+      <w:pPr>
+        <w:pStyle w:val="Listenabsatz"/>
+        <w:numPr>
+          <w:ilvl w:val="2"/>
+          <w:numId w:val="1"/>
+        </w:numPr>
+      </w:pPr>
+      <w:r>
+        <w:rPr>
+          <w:b/>
+          <w:bCs/>
+        </w:rPr>
+        <w:t xml:space="preserve">Räuchern der Gerste beim Trocken durch Ofen (Holz oder </w:t>
+      </w:r>
+      <w:proofErr w:type="spellStart"/>
+      <w:r>
+        <w:rPr>
+          <w:b/>
+          <w:bCs/>
+        </w:rPr>
+        <w:t>Trorf</w:t>
+      </w:r>
+      <w:proofErr w:type="spellEnd"/>
+      <w:r>
+        <w:rPr>
+          <w:b/>
+          <w:bCs/>
+        </w:rPr>
+        <w:t>) bis 4-5 Prozent Wassergehalt.</w:t>
       </w:r>
     </w:p>
     <w:p>
@@ -68,7 +306,15 @@
         <w:t>Andere Getreidearten:</w:t>
       </w:r>
       <w:r>
-        <w:t xml:space="preserve"> Mais, Roggen oder Weizen für Bourbon oder Grain Whisky.</w:t>
+        <w:t xml:space="preserve"> Mais, Roggen oder Weizen für Bourbon oder </w:t>
+      </w:r>
+      <w:proofErr w:type="spellStart"/>
+      <w:r>
+        <w:t>Grain</w:t>
+      </w:r>
+      <w:proofErr w:type="spellEnd"/>
+      <w:r>
+        <w:t xml:space="preserve"> Whisky.</w:t>
       </w:r>
     </w:p>
     <w:p>
@@ -110,7 +356,7 @@
     <w:p>
       <w:r>
         <w:pict w14:anchorId="06B0C8F5">
-          <v:rect id="_x0000_i1073" style="width:0;height:1.5pt" o:hralign="center" o:hrstd="t" o:hr="t" fillcolor="#a0a0a0" stroked="f"/>
+          <v:rect id="_x0000_i1025" style="width:0;height:1.5pt" o:hralign="center" o:hrstd="t" o:hr="t" fillcolor="#a0a0a0" stroked="f"/>
         </w:pict>
       </w:r>
     </w:p>
@@ -195,7 +441,23 @@
           <w:b/>
           <w:bCs/>
         </w:rPr>
-        <w:t>Trocknen (Kilning):</w:t>
+        <w:t>Trocknen (</w:t>
+      </w:r>
+      <w:proofErr w:type="spellStart"/>
+      <w:r>
+        <w:rPr>
+          <w:b/>
+          <w:bCs/>
+        </w:rPr>
+        <w:t>Kilning</w:t>
+      </w:r>
+      <w:proofErr w:type="spellEnd"/>
+      <w:r>
+        <w:rPr>
+          <w:b/>
+          <w:bCs/>
+        </w:rPr>
+        <w:t>):</w:t>
       </w:r>
     </w:p>
     <w:p>
@@ -223,7 +485,7 @@
     <w:p>
       <w:r>
         <w:pict w14:anchorId="471A18EC">
-          <v:rect id="_x0000_i1074" style="width:0;height:1.5pt" o:hralign="center" o:hrstd="t" o:hr="t" fillcolor="#a0a0a0" stroked="f"/>
+          <v:rect id="_x0000_i1026" style="width:0;height:1.5pt" o:hralign="center" o:hrstd="t" o:hr="t" fillcolor="#a0a0a0" stroked="f"/>
         </w:pict>
       </w:r>
     </w:p>
@@ -239,7 +501,23 @@
           <w:b/>
           <w:bCs/>
         </w:rPr>
-        <w:t>3. Maischen (Mashing)</w:t>
+        <w:t>3. Maischen (</w:t>
+      </w:r>
+      <w:proofErr w:type="spellStart"/>
+      <w:r>
+        <w:rPr>
+          <w:b/>
+          <w:bCs/>
+        </w:rPr>
+        <w:t>Mashing</w:t>
+      </w:r>
+      <w:proofErr w:type="spellEnd"/>
+      <w:r>
+        <w:rPr>
+          <w:b/>
+          <w:bCs/>
+        </w:rPr>
+        <w:t>)</w:t>
       </w:r>
     </w:p>
     <w:p>
@@ -257,7 +535,15 @@
         <w:t>Zerkleinern:</w:t>
       </w:r>
       <w:r>
-        <w:t xml:space="preserve"> Das Malz wird in einer Mühle zu grobem Mehl (Grist) verarbeitet.</w:t>
+        <w:t xml:space="preserve"> Das Malz wird in einer Mühle zu grobem Mehl (</w:t>
+      </w:r>
+      <w:proofErr w:type="spellStart"/>
+      <w:r>
+        <w:t>Grist</w:t>
+      </w:r>
+      <w:proofErr w:type="spellEnd"/>
+      <w:r>
+        <w:t>) verarbeitet.</w:t>
       </w:r>
     </w:p>
     <w:p>
@@ -275,7 +561,23 @@
         <w:t>Wasserzugabe:</w:t>
       </w:r>
       <w:r>
-        <w:t xml:space="preserve"> In einem Mash Tun (Maischbottich) wird heißes Wasser zugegeben.</w:t>
+        <w:t xml:space="preserve"> In einem </w:t>
+      </w:r>
+      <w:proofErr w:type="spellStart"/>
+      <w:r>
+        <w:t>Mash</w:t>
+      </w:r>
+      <w:proofErr w:type="spellEnd"/>
+      <w:r>
+        <w:t xml:space="preserve"> Tun (</w:t>
+      </w:r>
+      <w:proofErr w:type="spellStart"/>
+      <w:r>
+        <w:t>Maischbottich</w:t>
+      </w:r>
+      <w:proofErr w:type="spellEnd"/>
+      <w:r>
+        <w:t>) wird heißes Wasser zugegeben.</w:t>
       </w:r>
     </w:p>
     <w:p>
@@ -312,6 +614,7 @@
           <w:b/>
           <w:bCs/>
         </w:rPr>
+        <w:lastRenderedPageBreak/>
         <w:t>Würze (Wort):</w:t>
       </w:r>
       <w:r>
@@ -321,7 +624,7 @@
     <w:p>
       <w:r>
         <w:pict w14:anchorId="4F3AFF3C">
-          <v:rect id="_x0000_i1075" style="width:0;height:1.5pt" o:hralign="center" o:hrstd="t" o:hr="t" fillcolor="#a0a0a0" stroked="f"/>
+          <v:rect id="_x0000_i1027" style="width:0;height:1.5pt" o:hralign="center" o:hrstd="t" o:hr="t" fillcolor="#a0a0a0" stroked="f"/>
         </w:pict>
       </w:r>
     </w:p>
@@ -355,7 +658,15 @@
         <w:t>Würze und Hefe:</w:t>
       </w:r>
       <w:r>
-        <w:t xml:space="preserve"> Die Würze wird in große Gärbottiche (Washbacks) gepumpt und Hefe hinzugefügt.</w:t>
+        <w:t xml:space="preserve"> Die Würze wird in große Gärbottiche (</w:t>
+      </w:r>
+      <w:proofErr w:type="spellStart"/>
+      <w:r>
+        <w:t>Washbacks</w:t>
+      </w:r>
+      <w:proofErr w:type="spellEnd"/>
+      <w:r>
+        <w:t>) gepumpt und Hefe hinzugefügt.</w:t>
       </w:r>
     </w:p>
     <w:p>
@@ -391,13 +702,21 @@
         <w:t>Ergebnis:</w:t>
       </w:r>
       <w:r>
-        <w:t xml:space="preserve"> Es entsteht eine Flüssigkeit mit einem Alkoholgehalt von 6-9 % (Wash), ähnlich wie Bier.</w:t>
+        <w:t xml:space="preserve"> Es entsteht eine Flüssigkeit mit einem Alkoholgehalt von 6-9 % (</w:t>
+      </w:r>
+      <w:proofErr w:type="spellStart"/>
+      <w:r>
+        <w:t>Wash</w:t>
+      </w:r>
+      <w:proofErr w:type="spellEnd"/>
+      <w:r>
+        <w:t>), ähnlich wie Bier.</w:t>
       </w:r>
     </w:p>
     <w:p>
       <w:r>
         <w:pict w14:anchorId="255E710C">
-          <v:rect id="_x0000_i1076" style="width:0;height:1.5pt" o:hralign="center" o:hrstd="t" o:hr="t" fillcolor="#a0a0a0" stroked="f"/>
+          <v:rect id="_x0000_i1028" style="width:0;height:1.5pt" o:hralign="center" o:hrstd="t" o:hr="t" fillcolor="#a0a0a0" stroked="f"/>
         </w:pict>
       </w:r>
     </w:p>
@@ -413,7 +732,6 @@
           <w:b/>
           <w:bCs/>
         </w:rPr>
-        <w:lastRenderedPageBreak/>
         <w:t>5. Destillation</w:t>
       </w:r>
     </w:p>
@@ -424,12 +742,21 @@
           <w:numId w:val="5"/>
         </w:numPr>
       </w:pPr>
-      <w:r>
-        <w:rPr>
-          <w:b/>
-          <w:bCs/>
-        </w:rPr>
-        <w:t>Wash Still (erste Destillation):</w:t>
+      <w:proofErr w:type="spellStart"/>
+      <w:r>
+        <w:rPr>
+          <w:b/>
+          <w:bCs/>
+        </w:rPr>
+        <w:t>Wash</w:t>
+      </w:r>
+      <w:proofErr w:type="spellEnd"/>
+      <w:r>
+        <w:rPr>
+          <w:b/>
+          <w:bCs/>
+        </w:rPr>
+        <w:t xml:space="preserve"> Still (erste Destillation):</w:t>
       </w:r>
     </w:p>
     <w:p>
@@ -440,7 +767,15 @@
         </w:numPr>
       </w:pPr>
       <w:r>
-        <w:t>Der Wash wird in eine Kupferbrennblase (Pot Still) gegeben.</w:t>
+        <w:t xml:space="preserve">Der </w:t>
+      </w:r>
+      <w:proofErr w:type="spellStart"/>
+      <w:r>
+        <w:t>Wash</w:t>
+      </w:r>
+      <w:proofErr w:type="spellEnd"/>
+      <w:r>
+        <w:t xml:space="preserve"> wird in eine Kupferbrennblase (Pot Still) gegeben.</w:t>
       </w:r>
     </w:p>
     <w:p>
@@ -527,7 +862,7 @@
     <w:p>
       <w:r>
         <w:pict w14:anchorId="3323A171">
-          <v:rect id="_x0000_i1077" style="width:0;height:1.5pt" o:hralign="center" o:hrstd="t" o:hr="t" fillcolor="#a0a0a0" stroked="f"/>
+          <v:rect id="_x0000_i1029" style="width:0;height:1.5pt" o:hralign="center" o:hrstd="t" o:hr="t" fillcolor="#a0a0a0" stroked="f"/>
         </w:pict>
       </w:r>
     </w:p>
@@ -597,13 +932,21 @@
         <w:t>Einflüsse:</w:t>
       </w:r>
       <w:r>
-        <w:t xml:space="preserve"> Temperatur, Feuchtigkeit und Fassart beeinflussen Aroma und Geschmack.</w:t>
+        <w:t xml:space="preserve"> Temperatur, Feuchtigkeit und </w:t>
+      </w:r>
+      <w:proofErr w:type="spellStart"/>
+      <w:r>
+        <w:t>Fassart</w:t>
+      </w:r>
+      <w:proofErr w:type="spellEnd"/>
+      <w:r>
+        <w:t xml:space="preserve"> beeinflussen Aroma und Geschmack.</w:t>
       </w:r>
     </w:p>
     <w:p>
       <w:r>
         <w:pict w14:anchorId="78F53BD9">
-          <v:rect id="_x0000_i1078" style="width:0;height:1.5pt" o:hralign="center" o:hrstd="t" o:hr="t" fillcolor="#a0a0a0" stroked="f"/>
+          <v:rect id="_x0000_i1030" style="width:0;height:1.5pt" o:hralign="center" o:hrstd="t" o:hr="t" fillcolor="#a0a0a0" stroked="f"/>
         </w:pict>
       </w:r>
     </w:p>
@@ -634,7 +977,23 @@
           <w:b/>
           <w:bCs/>
         </w:rPr>
-        <w:t>Single Malt:</w:t>
+        <w:t xml:space="preserve">Single </w:t>
+      </w:r>
+      <w:proofErr w:type="gramStart"/>
+      <w:r>
+        <w:rPr>
+          <w:b/>
+          <w:bCs/>
+        </w:rPr>
+        <w:t>Malt</w:t>
+      </w:r>
+      <w:proofErr w:type="gramEnd"/>
+      <w:r>
+        <w:rPr>
+          <w:b/>
+          <w:bCs/>
+        </w:rPr>
+        <w:t>:</w:t>
       </w:r>
       <w:r>
         <w:t xml:space="preserve"> Whisky aus einer Brennerei und aus 100 % gemälzter Gerste.</w:t>
@@ -647,21 +1006,46 @@
           <w:numId w:val="7"/>
         </w:numPr>
       </w:pPr>
-      <w:r>
-        <w:rPr>
-          <w:b/>
-          <w:bCs/>
-        </w:rPr>
-        <w:t>Blended Whisky:</w:t>
-      </w:r>
-      <w:r>
-        <w:t xml:space="preserve"> Mischung aus verschiedenen Single Malts und Grain Whiskys.</w:t>
+      <w:proofErr w:type="spellStart"/>
+      <w:r>
+        <w:rPr>
+          <w:b/>
+          <w:bCs/>
+        </w:rPr>
+        <w:t>Blended</w:t>
+      </w:r>
+      <w:proofErr w:type="spellEnd"/>
+      <w:r>
+        <w:rPr>
+          <w:b/>
+          <w:bCs/>
+        </w:rPr>
+        <w:t xml:space="preserve"> Whisky:</w:t>
+      </w:r>
+      <w:r>
+        <w:t xml:space="preserve"> Mischung aus verschiedenen Single </w:t>
+      </w:r>
+      <w:proofErr w:type="gramStart"/>
+      <w:r>
+        <w:t>Malts</w:t>
+      </w:r>
+      <w:proofErr w:type="gramEnd"/>
+      <w:r>
+        <w:t xml:space="preserve"> und </w:t>
+      </w:r>
+      <w:proofErr w:type="spellStart"/>
+      <w:r>
+        <w:t>Grain</w:t>
+      </w:r>
+      <w:proofErr w:type="spellEnd"/>
+      <w:r>
+        <w:t xml:space="preserve"> Whiskys.</w:t>
       </w:r>
     </w:p>
     <w:p>
       <w:r>
         <w:pict w14:anchorId="7305DED4">
-          <v:rect id="_x0000_i1079" style="width:0;height:1.5pt" o:hralign="center" o:hrstd="t" o:hr="t" fillcolor="#a0a0a0" stroked="f"/>
+          <v:rect id="_x0000_i1031" style="width:0;height:1.5pt" o:hralign="center" o:hrstd="t" o:hr="t" fillcolor="#a0a0a0" stroked="f"/>
         </w:pict>
       </w:r>
     </w:p>
@@ -692,6 +1076,7 @@
           <w:b/>
           <w:bCs/>
         </w:rPr>
+        <w:lastRenderedPageBreak/>
         <w:t>Verdünnen:</w:t>
       </w:r>
       <w:r>
@@ -737,7 +1122,7 @@
     <w:p>
       <w:r>
         <w:pict w14:anchorId="4342538A">
-          <v:rect id="_x0000_i1080" style="width:0;height:1.5pt" o:hralign="center" o:hrstd="t" o:hr="t" fillcolor="#a0a0a0" stroked="f"/>
+          <v:rect id="_x0000_i1032" style="width:0;height:1.5pt" o:hralign="center" o:hrstd="t" o:hr="t" fillcolor="#a0a0a0" stroked="f"/>
         </w:pict>
       </w:r>
     </w:p>
@@ -805,7 +1190,6 @@
           <w:b/>
           <w:bCs/>
         </w:rPr>
-        <w:lastRenderedPageBreak/>
         <w:t>1. Rohstoffmanagement</w:t>
       </w:r>
     </w:p>
@@ -1011,7 +1395,15 @@
         </w:numPr>
       </w:pPr>
       <w:r>
-        <w:t>Rohstoffbereiche (z. B. Silos und Malzhaus).</w:t>
+        <w:t xml:space="preserve">Rohstoffbereiche (z. B. Silos und </w:t>
+      </w:r>
+      <w:proofErr w:type="spellStart"/>
+      <w:r>
+        <w:t>Malzhaus</w:t>
+      </w:r>
+      <w:proofErr w:type="spellEnd"/>
+      <w:r>
+        <w:t>).</w:t>
       </w:r>
     </w:p>
     <w:p>
@@ -1064,6 +1456,7 @@
           <w:b/>
           <w:bCs/>
         </w:rPr>
+        <w:lastRenderedPageBreak/>
         <w:t>Mälzerei:</w:t>
       </w:r>
       <w:r>
@@ -1082,7 +1475,23 @@
           <w:b/>
           <w:bCs/>
         </w:rPr>
-        <w:t>Maisch- und Gärraum:</w:t>
+        <w:t xml:space="preserve">Maisch- und </w:t>
+      </w:r>
+      <w:proofErr w:type="spellStart"/>
+      <w:r>
+        <w:rPr>
+          <w:b/>
+          <w:bCs/>
+        </w:rPr>
+        <w:t>Gärraum</w:t>
+      </w:r>
+      <w:proofErr w:type="spellEnd"/>
+      <w:r>
+        <w:rPr>
+          <w:b/>
+          <w:bCs/>
+        </w:rPr>
+        <w:t>:</w:t>
       </w:r>
       <w:r>
         <w:t xml:space="preserve"> Zentral platziert, da diese Schritte kontinuierlich mit Wasser und Malz versorgt werden müssen.</w:t>
@@ -1103,7 +1512,23 @@
         <w:t>Destillationseinheit:</w:t>
       </w:r>
       <w:r>
-        <w:t xml:space="preserve"> Nahe dem Gärraum, um den Transport des Wash (vergorene Flüssigkeit) zu minimieren.</w:t>
+        <w:t xml:space="preserve"> Nahe dem </w:t>
+      </w:r>
+      <w:proofErr w:type="spellStart"/>
+      <w:r>
+        <w:t>Gärraum</w:t>
+      </w:r>
+      <w:proofErr w:type="spellEnd"/>
+      <w:r>
+        <w:t xml:space="preserve">, um den Transport des </w:t>
+      </w:r>
+      <w:proofErr w:type="spellStart"/>
+      <w:r>
+        <w:t>Wash</w:t>
+      </w:r>
+      <w:proofErr w:type="spellEnd"/>
+      <w:r>
+        <w:t xml:space="preserve"> (vergorene Flüssigkeit) zu minimieren.</w:t>
       </w:r>
     </w:p>
     <w:p>
@@ -1262,7 +1687,15 @@
         </w:numPr>
       </w:pPr>
       <w:r>
-        <w:t>Robotisierte Wenderarme für gleichmäßiges Keimen.</w:t>
+        <w:t xml:space="preserve">Robotisierte </w:t>
+      </w:r>
+      <w:proofErr w:type="spellStart"/>
+      <w:r>
+        <w:t>Wenderarme</w:t>
+      </w:r>
+      <w:proofErr w:type="spellEnd"/>
+      <w:r>
+        <w:t xml:space="preserve"> für gleichmäßiges Keimen.</w:t>
       </w:r>
     </w:p>
     <w:p>
@@ -1288,7 +1721,15 @@
         </w:numPr>
       </w:pPr>
       <w:r>
-        <w:t>Automatisierte Mash Tuns mit Steuerung der Temperatur und Rührgeschwindigkeit.</w:t>
+        <w:t xml:space="preserve">Automatisierte </w:t>
+      </w:r>
+      <w:proofErr w:type="spellStart"/>
+      <w:r>
+        <w:t>Mash</w:t>
+      </w:r>
+      <w:proofErr w:type="spellEnd"/>
+      <w:r>
+        <w:t xml:space="preserve"> Tuns mit Steuerung der Temperatur und Rührgeschwindigkeit.</w:t>
       </w:r>
     </w:p>
     <w:p>
@@ -1410,7 +1851,15 @@
         </w:numPr>
       </w:pPr>
       <w:r>
-        <w:t>Automatisierte Abfülllinien mit Etikettiermaschinen, Qualitätskontrolle und Verpackungsrobotern.</w:t>
+        <w:t xml:space="preserve">Automatisierte Abfülllinien mit </w:t>
+      </w:r>
+      <w:proofErr w:type="spellStart"/>
+      <w:r>
+        <w:t>Etikettiermaschinen</w:t>
+      </w:r>
+      <w:proofErr w:type="spellEnd"/>
+      <w:r>
+        <w:t>, Qualitätskontrolle und Verpackungsrobotern.</w:t>
       </w:r>
     </w:p>
     <w:p>
@@ -1436,7 +1885,15 @@
         </w:numPr>
       </w:pPr>
       <w:r>
-        <w:t>SCADA-System (Supervisory Control and Data Acquisition) für die zentrale Überwachung und Steuerung.</w:t>
+        <w:t>SCADA-System (</w:t>
+      </w:r>
+      <w:proofErr w:type="spellStart"/>
+      <w:r>
+        <w:t>Supervisory</w:t>
+      </w:r>
+      <w:proofErr w:type="spellEnd"/>
+      <w:r>
+        <w:t xml:space="preserve"> Control and Data Acquisition) für die zentrale Überwachung und Steuerung.</w:t>
       </w:r>
     </w:p>
     <w:p>
@@ -1447,7 +1904,23 @@
         </w:numPr>
       </w:pPr>
       <w:r>
-        <w:t>ERP-Systeme (Enterprise Resource Planning) zur Produktionsplanung, Bestandsführung und Logistik.</w:t>
+        <w:t xml:space="preserve">ERP-Systeme (Enterprise </w:t>
+      </w:r>
+      <w:proofErr w:type="spellStart"/>
+      <w:r>
+        <w:t>Resource</w:t>
+      </w:r>
+      <w:proofErr w:type="spellEnd"/>
+      <w:r>
+        <w:t xml:space="preserve"> </w:t>
+      </w:r>
+      <w:proofErr w:type="spellStart"/>
+      <w:r>
+        <w:t>Planning</w:t>
+      </w:r>
+      <w:proofErr w:type="spellEnd"/>
+      <w:r>
+        <w:t>) zur Produktionsplanung, Bestandsführung und Logistik.</w:t>
       </w:r>
     </w:p>
     <w:p>
@@ -1517,7 +1990,7 @@
     <w:p>
       <w:r>
         <w:pict w14:anchorId="4A943BC8">
-          <v:rect id="_x0000_i1107" style="width:0;height:1.5pt" o:hralign="center" o:hrstd="t" o:hr="t" fillcolor="#a0a0a0" stroked="f"/>
+          <v:rect id="_x0000_i1033" style="width:0;height:1.5pt" o:hralign="center" o:hrstd="t" o:hr="t" fillcolor="#a0a0a0" stroked="f"/>
         </w:pict>
       </w:r>
     </w:p>
@@ -1671,7 +2144,15 @@
         </w:numPr>
       </w:pPr>
       <w:r>
-        <w:t>Bedienung der Mash Tuns und Gärbehälter durch erfahrene Mitarbeiter.</w:t>
+        <w:t xml:space="preserve">Bedienung der </w:t>
+      </w:r>
+      <w:proofErr w:type="spellStart"/>
+      <w:r>
+        <w:t>Mash</w:t>
+      </w:r>
+      <w:proofErr w:type="spellEnd"/>
+      <w:r>
+        <w:t xml:space="preserve"> Tuns und Gärbehälter durch erfahrene Mitarbeiter.</w:t>
       </w:r>
     </w:p>
     <w:p>
@@ -1744,8 +2225,13 @@
           <w:numId w:val="18"/>
         </w:numPr>
       </w:pPr>
-      <w:r>
-        <w:t>Fassbefüllung und -bewegung per Hand.</w:t>
+      <w:proofErr w:type="spellStart"/>
+      <w:r>
+        <w:t>Fassbefüllung</w:t>
+      </w:r>
+      <w:proofErr w:type="spellEnd"/>
+      <w:r>
+        <w:t xml:space="preserve"> und -bewegung per Hand.</w:t>
       </w:r>
     </w:p>
     <w:p>
@@ -1860,7 +2346,15 @@
         </w:numPr>
       </w:pPr>
       <w:r>
-        <w:t>Malzmeister, Maischmeister und Destillateure mit Erfahrung.</w:t>
+        <w:t xml:space="preserve">Malzmeister, </w:t>
+      </w:r>
+      <w:proofErr w:type="spellStart"/>
+      <w:r>
+        <w:t>Maischmeister</w:t>
+      </w:r>
+      <w:proofErr w:type="spellEnd"/>
+      <w:r>
+        <w:t xml:space="preserve"> und Destillateure mit Erfahrung.</w:t>
       </w:r>
     </w:p>
     <w:p>
@@ -1889,7 +2383,7 @@
     <w:p>
       <w:r>
         <w:pict w14:anchorId="33C6447E">
-          <v:rect id="_x0000_i1108" style="width:0;height:1.5pt" o:hralign="center" o:hrstd="t" o:hr="t" fillcolor="#a0a0a0" stroked="f"/>
+          <v:rect id="_x0000_i1034" style="width:0;height:1.5pt" o:hralign="center" o:hrstd="t" o:hr="t" fillcolor="#a0a0a0" stroked="f"/>
         </w:pict>
       </w:r>
     </w:p>
@@ -2226,7 +2720,7 @@
     <w:p>
       <w:r>
         <w:pict w14:anchorId="583E71A2">
-          <v:rect id="_x0000_i1109" style="width:0;height:1.5pt" o:hralign="center" o:hrstd="t" o:hr="t" fillcolor="#a0a0a0" stroked="f"/>
+          <v:rect id="_x0000_i1035" style="width:0;height:1.5pt" o:hralign="center" o:hrstd="t" o:hr="t" fillcolor="#a0a0a0" stroked="f"/>
         </w:pict>
       </w:r>
     </w:p>
@@ -2500,7 +2994,15 @@
         </w:numPr>
       </w:pPr>
       <w:r>
-        <w:t>Reinigung und Transport ins Malzhaus: 1 Stunde pro Charge (ca. 1,5 Tonnen/Charge).</w:t>
+        <w:t xml:space="preserve">Reinigung und Transport ins </w:t>
+      </w:r>
+      <w:proofErr w:type="spellStart"/>
+      <w:r>
+        <w:t>Malzhaus</w:t>
+      </w:r>
+      <w:proofErr w:type="spellEnd"/>
+      <w:r>
+        <w:t>: 1 Stunde pro Charge (ca. 1,5 Tonnen/Charge).</w:t>
       </w:r>
     </w:p>
     <w:p>
@@ -2546,7 +3048,7 @@
     <w:p>
       <w:r>
         <w:pict w14:anchorId="5F90DC53">
-          <v:rect id="_x0000_i1167" style="width:0;height:1.5pt" o:hralign="center" o:hrstd="t" o:hr="t" fillcolor="#a0a0a0" stroked="f"/>
+          <v:rect id="_x0000_i1036" style="width:0;height:1.5pt" o:hralign="center" o:hrstd="t" o:hr="t" fillcolor="#a0a0a0" stroked="f"/>
         </w:pict>
       </w:r>
     </w:p>
@@ -2799,7 +3301,7 @@
     <w:p>
       <w:r>
         <w:pict w14:anchorId="536135EA">
-          <v:rect id="_x0000_i1168" style="width:0;height:1.5pt" o:hralign="center" o:hrstd="t" o:hr="t" fillcolor="#a0a0a0" stroked="f"/>
+          <v:rect id="_x0000_i1037" style="width:0;height:1.5pt" o:hralign="center" o:hrstd="t" o:hr="t" fillcolor="#a0a0a0" stroked="f"/>
         </w:pict>
       </w:r>
     </w:p>
@@ -2880,12 +3382,37 @@
           <w:numId w:val="34"/>
         </w:numPr>
       </w:pPr>
-      <w:r>
-        <w:rPr>
-          <w:b/>
-          <w:bCs/>
-        </w:rPr>
-        <w:t>Maischbottich (Mash Tun):</w:t>
+      <w:proofErr w:type="spellStart"/>
+      <w:r>
+        <w:rPr>
+          <w:b/>
+          <w:bCs/>
+        </w:rPr>
+        <w:t>Maischbottich</w:t>
+      </w:r>
+      <w:proofErr w:type="spellEnd"/>
+      <w:r>
+        <w:rPr>
+          <w:b/>
+          <w:bCs/>
+        </w:rPr>
+        <w:t xml:space="preserve"> (</w:t>
+      </w:r>
+      <w:proofErr w:type="spellStart"/>
+      <w:r>
+        <w:rPr>
+          <w:b/>
+          <w:bCs/>
+        </w:rPr>
+        <w:t>Mash</w:t>
+      </w:r>
+      <w:proofErr w:type="spellEnd"/>
+      <w:r>
+        <w:rPr>
+          <w:b/>
+          <w:bCs/>
+        </w:rPr>
+        <w:t xml:space="preserve"> Tun):</w:t>
       </w:r>
       <w:r>
         <w:t xml:space="preserve"> Kapazität: 7.000 Liter.</w:t>
@@ -2966,7 +3493,15 @@
         </w:numPr>
       </w:pPr>
       <w:r>
-        <w:t>Begrenzte Kapazität des Maischbottichs; kontinuierlicher Betrieb reduziert Stillstand.</w:t>
+        <w:t xml:space="preserve">Begrenzte Kapazität des </w:t>
+      </w:r>
+      <w:proofErr w:type="spellStart"/>
+      <w:r>
+        <w:t>Maischbottichs</w:t>
+      </w:r>
+      <w:proofErr w:type="spellEnd"/>
+      <w:r>
+        <w:t>; kontinuierlicher Betrieb reduziert Stillstand.</w:t>
       </w:r>
     </w:p>
     <w:p>
@@ -2986,13 +3521,21 @@
         </w:numPr>
       </w:pPr>
       <w:r>
-        <w:t>Nutzung mehrerer Mash Tuns oder größere Kapazitäten.</w:t>
+        <w:t xml:space="preserve">Nutzung mehrerer </w:t>
+      </w:r>
+      <w:proofErr w:type="spellStart"/>
+      <w:r>
+        <w:t>Mash</w:t>
+      </w:r>
+      <w:proofErr w:type="spellEnd"/>
+      <w:r>
+        <w:t xml:space="preserve"> Tuns oder größere Kapazitäten.</w:t>
       </w:r>
     </w:p>
     <w:p>
       <w:r>
         <w:pict w14:anchorId="535E4313">
-          <v:rect id="_x0000_i1169" style="width:0;height:1.5pt" o:hralign="center" o:hrstd="t" o:hr="t" fillcolor="#a0a0a0" stroked="f"/>
+          <v:rect id="_x0000_i1038" style="width:0;height:1.5pt" o:hralign="center" o:hrstd="t" o:hr="t" fillcolor="#a0a0a0" stroked="f"/>
         </w:pict>
       </w:r>
     </w:p>
@@ -3077,7 +3620,23 @@
           <w:b/>
           <w:bCs/>
         </w:rPr>
-        <w:t>Gärbehälter (Washbacks):</w:t>
+        <w:t>Gärbehälter (</w:t>
+      </w:r>
+      <w:proofErr w:type="spellStart"/>
+      <w:r>
+        <w:rPr>
+          <w:b/>
+          <w:bCs/>
+        </w:rPr>
+        <w:t>Washbacks</w:t>
+      </w:r>
+      <w:proofErr w:type="spellEnd"/>
+      <w:r>
+        <w:rPr>
+          <w:b/>
+          <w:bCs/>
+        </w:rPr>
+        <w:t>):</w:t>
       </w:r>
       <w:r>
         <w:t xml:space="preserve"> 6 Tanks mit je 7.000 Liter Kapazität.</w:t>
@@ -3155,7 +3714,15 @@
         </w:numPr>
       </w:pPr>
       <w:r>
-        <w:t>Gärung dauert mehrere Tage, wodurch die Anzahl der Washbacks die Produktionskapazität limitiert.</w:t>
+        <w:t xml:space="preserve">Gärung dauert mehrere Tage, wodurch die Anzahl der </w:t>
+      </w:r>
+      <w:proofErr w:type="spellStart"/>
+      <w:r>
+        <w:t>Washbacks</w:t>
+      </w:r>
+      <w:proofErr w:type="spellEnd"/>
+      <w:r>
+        <w:t xml:space="preserve"> die Produktionskapazität limitiert.</w:t>
       </w:r>
     </w:p>
     <w:p>
@@ -3175,13 +3742,21 @@
         </w:numPr>
       </w:pPr>
       <w:r>
-        <w:t>Nutzung zusätzlicher Washbacks oder kürzere Fermentationszyklen (bei erhöhtem Hefeeinsatz).</w:t>
+        <w:t xml:space="preserve">Nutzung zusätzlicher </w:t>
+      </w:r>
+      <w:proofErr w:type="spellStart"/>
+      <w:r>
+        <w:t>Washbacks</w:t>
+      </w:r>
+      <w:proofErr w:type="spellEnd"/>
+      <w:r>
+        <w:t xml:space="preserve"> oder kürzere Fermentationszyklen (bei erhöhtem Hefeeinsatz).</w:t>
       </w:r>
     </w:p>
     <w:p>
       <w:r>
         <w:pict w14:anchorId="62400D69">
-          <v:rect id="_x0000_i1170" style="width:0;height:1.5pt" o:hralign="center" o:hrstd="t" o:hr="t" fillcolor="#a0a0a0" stroked="f"/>
+          <v:rect id="_x0000_i1039" style="width:0;height:1.5pt" o:hralign="center" o:hrstd="t" o:hr="t" fillcolor="#a0a0a0" stroked="f"/>
         </w:pict>
       </w:r>
     </w:p>
@@ -3216,13 +3791,22 @@
           <w:numId w:val="45"/>
         </w:numPr>
       </w:pPr>
+      <w:proofErr w:type="spellStart"/>
       <w:r>
         <w:rPr>
           <w:b/>
           <w:bCs/>
         </w:rPr>
         <w:lastRenderedPageBreak/>
-        <w:t>Wash:</w:t>
+        <w:t>Wash</w:t>
+      </w:r>
+      <w:proofErr w:type="spellEnd"/>
+      <w:r>
+        <w:rPr>
+          <w:b/>
+          <w:bCs/>
+        </w:rPr>
+        <w:t>:</w:t>
       </w:r>
       <w:r>
         <w:t xml:space="preserve"> 6.000 Liter pro Charge.</w:t>
@@ -3249,7 +3833,23 @@
           <w:b/>
           <w:bCs/>
         </w:rPr>
-        <w:t>Pot Stills (Wash Still und Spirit Still):</w:t>
+        <w:t>Pot Stills (</w:t>
+      </w:r>
+      <w:proofErr w:type="spellStart"/>
+      <w:r>
+        <w:rPr>
+          <w:b/>
+          <w:bCs/>
+        </w:rPr>
+        <w:t>Wash</w:t>
+      </w:r>
+      <w:proofErr w:type="spellEnd"/>
+      <w:r>
+        <w:rPr>
+          <w:b/>
+          <w:bCs/>
+        </w:rPr>
+        <w:t xml:space="preserve"> Still und Spirit Still):</w:t>
       </w:r>
     </w:p>
     <w:p>
@@ -3259,8 +3859,13 @@
           <w:numId w:val="46"/>
         </w:numPr>
       </w:pPr>
-      <w:r>
-        <w:t>Wash Still: Kapazität von 6.000 Litern.</w:t>
+      <w:proofErr w:type="spellStart"/>
+      <w:r>
+        <w:t>Wash</w:t>
+      </w:r>
+      <w:proofErr w:type="spellEnd"/>
+      <w:r>
+        <w:t xml:space="preserve"> Still: Kapazität von 6.000 Litern.</w:t>
       </w:r>
     </w:p>
     <w:p>
@@ -3351,7 +3956,15 @@
         </w:numPr>
       </w:pPr>
       <w:r>
-        <w:t>Max. 2 Chargen/Tag = 12.000 Liter Wash → 1.200 Liter Rohspiritus.</w:t>
+        <w:t xml:space="preserve">Max. 2 Chargen/Tag = 12.000 Liter </w:t>
+      </w:r>
+      <w:proofErr w:type="spellStart"/>
+      <w:r>
+        <w:t>Wash</w:t>
+      </w:r>
+      <w:proofErr w:type="spellEnd"/>
+      <w:r>
+        <w:t xml:space="preserve"> → 1.200 Liter Rohspiritus.</w:t>
       </w:r>
     </w:p>
     <w:p>
@@ -3397,7 +4010,7 @@
     <w:p>
       <w:r>
         <w:pict w14:anchorId="4E4F695C">
-          <v:rect id="_x0000_i1171" style="width:0;height:1.5pt" o:hralign="center" o:hrstd="t" o:hr="t" fillcolor="#a0a0a0" stroked="f"/>
+          <v:rect id="_x0000_i1040" style="width:0;height:1.5pt" o:hralign="center" o:hrstd="t" o:hr="t" fillcolor="#a0a0a0" stroked="f"/>
         </w:pict>
       </w:r>
     </w:p>
@@ -3571,7 +4184,7 @@
     <w:p>
       <w:r>
         <w:pict w14:anchorId="5789BDB2">
-          <v:rect id="_x0000_i1172" style="width:0;height:1.5pt" o:hralign="center" o:hrstd="t" o:hr="t" fillcolor="#a0a0a0" stroked="f"/>
+          <v:rect id="_x0000_i1041" style="width:0;height:1.5pt" o:hralign="center" o:hrstd="t" o:hr="t" fillcolor="#a0a0a0" stroked="f"/>
         </w:pict>
       </w:r>
     </w:p>
@@ -3670,12 +4283,21 @@
           <w:numId w:val="58"/>
         </w:numPr>
       </w:pPr>
-      <w:r>
-        <w:rPr>
-          <w:b/>
-          <w:bCs/>
-        </w:rPr>
-        <w:t>Etikettiermaschine.</w:t>
+      <w:proofErr w:type="spellStart"/>
+      <w:r>
+        <w:rPr>
+          <w:b/>
+          <w:bCs/>
+        </w:rPr>
+        <w:t>Etikettiermaschine</w:t>
+      </w:r>
+      <w:proofErr w:type="spellEnd"/>
+      <w:r>
+        <w:rPr>
+          <w:b/>
+          <w:bCs/>
+        </w:rPr>
+        <w:t>.</w:t>
       </w:r>
     </w:p>
     <w:p>
@@ -3776,7 +4398,7 @@
     <w:p>
       <w:r>
         <w:pict w14:anchorId="5A3F363F">
-          <v:rect id="_x0000_i1173" style="width:0;height:1.5pt" o:hralign="center" o:hrstd="t" o:hr="t" fillcolor="#a0a0a0" stroked="f"/>
+          <v:rect id="_x0000_i1042" style="width:0;height:1.5pt" o:hralign="center" o:hrstd="t" o:hr="t" fillcolor="#a0a0a0" stroked="f"/>
         </w:pict>
       </w:r>
     </w:p>
@@ -3855,7 +4477,15 @@
         </w:numPr>
       </w:pPr>
       <w:r>
-        <w:t>Mehrere Washbacks und Pot Stills, um parallele Verarbeitung zu gewährleisten.</w:t>
+        <w:t xml:space="preserve">Mehrere </w:t>
+      </w:r>
+      <w:proofErr w:type="spellStart"/>
+      <w:r>
+        <w:t>Washbacks</w:t>
+      </w:r>
+      <w:proofErr w:type="spellEnd"/>
+      <w:r>
+        <w:t xml:space="preserve"> und Pot Stills, um parallele Verarbeitung zu gewährleisten.</w:t>
       </w:r>
     </w:p>
     <w:p>
@@ -3887,7 +4517,7 @@
     <w:p>
       <w:r>
         <w:pict w14:anchorId="4610EDE5">
-          <v:rect id="_x0000_i1174" style="width:0;height:1.5pt" o:hralign="center" o:hrstd="t" o:hr="t" fillcolor="#a0a0a0" stroked="f"/>
+          <v:rect id="_x0000_i1043" style="width:0;height:1.5pt" o:hralign="center" o:hrstd="t" o:hr="t" fillcolor="#a0a0a0" stroked="f"/>
         </w:pict>
       </w:r>
     </w:p>
@@ -3963,7 +4593,7 @@
     <w:p>
       <w:r>
         <w:pict w14:anchorId="12835052">
-          <v:rect id="_x0000_i1175" style="width:0;height:1.5pt" o:hralign="center" o:hrstd="t" o:hr="t" fillcolor="#a0a0a0" stroked="f"/>
+          <v:rect id="_x0000_i1044" style="width:0;height:1.5pt" o:hralign="center" o:hrstd="t" o:hr="t" fillcolor="#a0a0a0" stroked="f"/>
         </w:pict>
       </w:r>
     </w:p>
@@ -4070,7 +4700,15 @@
         <w:t>Ressourcenoptimierung:</w:t>
       </w:r>
       <w:r>
-        <w:t xml:space="preserve"> Simulieren Sie verschiedene Szenarien für Engpassmanagement (z. B. zusätzliche Washbacks).</w:t>
+        <w:t xml:space="preserve"> Simulieren Sie verschiedene Szenarien für Engpassmanagement (z. B. zusätzliche </w:t>
+      </w:r>
+      <w:proofErr w:type="spellStart"/>
+      <w:r>
+        <w:t>Washbacks</w:t>
+      </w:r>
+      <w:proofErr w:type="spellEnd"/>
+      <w:r>
+        <w:t>).</w:t>
       </w:r>
     </w:p>
     <w:p>
@@ -9471,7 +10109,7 @@
   <w:abstractNum w:abstractNumId="37" w15:restartNumberingAfterBreak="0">
     <w:nsid w:val="53B761B0"/>
     <w:multiLevelType w:val="multilevel"/>
-    <w:tmpl w:val="B29C957A"/>
+    <w:tmpl w:val="0FA0AD1A"/>
     <w:lvl w:ilvl="0">
       <w:start w:val="1"/>
       <w:numFmt w:val="bullet"/>
@@ -9504,20 +10142,17 @@
         <w:sz w:val="20"/>
       </w:rPr>
     </w:lvl>
-    <w:lvl w:ilvl="2" w:tentative="1">
-      <w:start w:val="1"/>
-      <w:numFmt w:val="bullet"/>
-      <w:lvlText w:val=""/>
-      <w:lvlJc w:val="left"/>
-      <w:pPr>
-        <w:tabs>
-          <w:tab w:val="num" w:pos="2160"/>
-        </w:tabs>
+    <w:lvl w:ilvl="2">
+      <w:start w:val="1"/>
+      <w:numFmt w:val="bullet"/>
+      <w:lvlText w:val="-"/>
+      <w:lvlJc w:val="left"/>
+      <w:pPr>
         <w:ind w:left="2160" w:hanging="360"/>
       </w:pPr>
       <w:rPr>
-        <w:rFonts w:ascii="Wingdings" w:hAnsi="Wingdings" w:hint="default"/>
-        <w:sz w:val="20"/>
+        <w:rFonts w:ascii="Aptos" w:eastAsiaTheme="minorHAnsi" w:hAnsi="Aptos" w:cstheme="minorBidi" w:hint="default"/>
+        <w:b/>
       </w:rPr>
     </w:lvl>
     <w:lvl w:ilvl="3" w:tentative="1">
@@ -13767,6 +14402,7 @@
   <w:num w:numId="65" w16cid:durableId="1223714183">
     <w:abstractNumId w:val="26"/>
   </w:num>
+  <w:numIdMacAtCleanup w:val="65"/>
 </w:numbering>
 </file>
 

</xml_diff>